<commit_message>
incorporo info y figuras de desembarques por trimestre y pais
</commit_message>
<xml_diff>
--- a/Review_data_available.docx
+++ b/Review_data_available.docx
@@ -36,7 +36,7 @@
         </w:sectPr>
       </w:pPr>
     </w:p>
-    <w:bookmarkStart w:id="39" w:name="X615070a14312c7c60d33364d76dd1e654102b80"/>
+    <w:bookmarkStart w:id="45" w:name="X615070a14312c7c60d33364d76dd1e654102b80"/>
     <w:p>
       <w:pPr>
         <w:pStyle w:val="Ttulo1"/>
@@ -45,7 +45,7 @@
         <w:t xml:space="preserve">Ane.27.9a stock (Anchovy in ICES Division 9a). Southern component (Anchovy in ICES Subdivision 9a South):</w:t>
       </w:r>
     </w:p>
-    <w:bookmarkStart w:id="38" w:name="stock-assessment"/>
+    <w:bookmarkStart w:id="44" w:name="stock-assessment"/>
     <w:p>
       <w:pPr>
         <w:pStyle w:val="Ttulo2"/>
@@ -54,7 +54,7 @@
         <w:t xml:space="preserve">Stock Assessment</w:t>
       </w:r>
     </w:p>
-    <w:bookmarkStart w:id="27" w:name="data"/>
+    <w:bookmarkStart w:id="33" w:name="data"/>
     <w:p>
       <w:pPr>
         <w:pStyle w:val="Ttulo3"/>
@@ -71,7 +71,7 @@
         <w:t xml:space="preserve">General presentations of the available data sources were given from each country. Below we outline fishery-dependent (landings and discards), fishery-independent (surveys), and biological data that are used as input data in the different assessment models.</w:t>
       </w:r>
     </w:p>
-    <w:bookmarkStart w:id="20" w:name="landings-and-discards"/>
+    <w:bookmarkStart w:id="26" w:name="landings-and-discards"/>
     <w:p>
       <w:pPr>
         <w:pStyle w:val="Ttulo4"/>
@@ -114,7 +114,7 @@
         <w:t xml:space="preserve">Ramos et al., WD 2018</w:t>
       </w:r>
       <w:r>
-        <w:t xml:space="preserve">). This time-series of catches (1989–2016) has been the initially considered one in the proposed assessment model with the SS3 model.</w:t>
+        <w:t xml:space="preserve">). This time-series of catches (1989–2023) has been the initially considered one in the proposed assessment model with the SS3 model.</w:t>
       </w:r>
     </w:p>
     <w:p>
@@ -139,6 +139,231 @@
       </w:pPr>
       <w:r>
         <w:t xml:space="preserve">In more recent years, commercial catch and sampling data are uploaded in the InterCatch software by the respective national submitters and then processed by the stock coordinator using this same software.</w:t>
+      </w:r>
+    </w:p>
+    <w:p>
+      <w:pPr>
+        <w:pStyle w:val="Textoindependiente"/>
+      </w:pPr>
+      <w:r>
+        <w:t xml:space="preserve">The quarterly anchovy catches in subdivision 9a S, as illustrated in Figure</w:t>
+      </w:r>
+      <w:r>
+        <w:t xml:space="preserve"> </w:t>
+      </w:r>
+      <w:r xmlns:w="http://schemas.openxmlformats.org/wordprocessingml/2006/main" xmlns:wp="http://schemas.openxmlformats.org/drawingml/2006/wordprocessingDrawing" xmlns:r="http://schemas.openxmlformats.org/officeDocument/2006/relationships" xmlns:w14="http://schemas.microsoft.com/office/word/2010/wordml">
+        <w:rPr/>
+        <w:fldChar w:fldCharType="begin" w:dirty="true"/>
+      </w:r>
+      <w:r xmlns:w="http://schemas.openxmlformats.org/wordprocessingml/2006/main" xmlns:wp="http://schemas.openxmlformats.org/drawingml/2006/wordprocessingDrawing" xmlns:r="http://schemas.openxmlformats.org/officeDocument/2006/relationships" xmlns:w14="http://schemas.microsoft.com/office/word/2010/wordml">
+        <w:rPr/>
+        <w:instrText xml:space="preserve" w:dirty="true"> REF Catchesbycountry \h </w:instrText>
+      </w:r>
+      <w:r xmlns:w="http://schemas.openxmlformats.org/wordprocessingml/2006/main" xmlns:wp="http://schemas.openxmlformats.org/drawingml/2006/wordprocessingDrawing" xmlns:r="http://schemas.openxmlformats.org/officeDocument/2006/relationships" xmlns:w14="http://schemas.microsoft.com/office/word/2010/wordml">
+        <w:rPr/>
+        <w:fldChar w:fldCharType="end" w:dirty="true"/>
+      </w:r>
+      <w:r>
+        <w:t xml:space="preserve"> </w:t>
+      </w:r>
+      <w:r>
+        <w:t xml:space="preserve">, exhibit notable annual and seasonal variability from 1989 to 2023. The Spanish fleet’s catches predominate in most years, with significant peaks in 1998, 2001, 2002, and 2021, reaching up to 3673 tons in a single quarter, as shown in the second quarter of 1991. In contrast, the Portuguese fleet’s catches are considerably smaller and more sporadic, with the third quarter of 1998 being their highest catch period at 396 tons. The combined total catches from both fleets reveal that the overall peaks are aligned with those of the Spanish fleet due to its larger contribution. Figure 1 visually emphasizes this dominance, highlighting the Spanish fleet’s consistent higher catches compared to the Portuguese fleet.</w:t>
+      </w:r>
+    </w:p>
+    <w:p>
+      <w:pPr>
+        <w:pStyle w:val="Textoindependiente"/>
+      </w:pPr>
+      <w:r>
+        <w:drawing>
+          <wp:inline>
+            <wp:extent cx="5359400" cy="2679700"/>
+            <wp:effectExtent b="0" l="0" r="0" t="0"/>
+            <wp:docPr descr="" title="" id="21" name="Picture"/>
+            <a:graphic>
+              <a:graphicData uri="http://schemas.openxmlformats.org/drawingml/2006/picture">
+                <pic:pic>
+                  <pic:nvPicPr>
+                    <pic:cNvPr descr="report/Catchesbycountry.png" id="22" name="Picture"/>
+                    <pic:cNvPicPr>
+                      <a:picLocks noChangeArrowheads="1" noChangeAspect="1"/>
+                    </pic:cNvPicPr>
+                  </pic:nvPicPr>
+                  <pic:blipFill>
+                    <a:blip r:embed="rId20"/>
+                    <a:stretch>
+                      <a:fillRect/>
+                    </a:stretch>
+                  </pic:blipFill>
+                  <pic:spPr bwMode="auto">
+                    <a:xfrm>
+                      <a:off x="0" y="0"/>
+                      <a:ext cx="5359400" cy="2679700"/>
+                    </a:xfrm>
+                    <a:prstGeom prst="rect">
+                      <a:avLst/>
+                    </a:prstGeom>
+                    <a:noFill/>
+                    <a:ln w="9525">
+                      <a:noFill/>
+                      <a:headEnd/>
+                      <a:tailEnd/>
+                    </a:ln>
+                  </pic:spPr>
+                </pic:pic>
+              </a:graphicData>
+            </a:graphic>
+          </wp:inline>
+        </w:drawing>
+      </w:r>
+    </w:p>
+    <w:p>
+      <w:pPr>
+        <w:pStyle w:val="Textoindependiente"/>
+      </w:pPr>
+      <w:r>
+        <w:t xml:space="preserve">Figure</w:t>
+      </w:r>
+      <w:r>
+        <w:t xml:space="preserve"> </w:t>
+      </w:r>
+      <w:bookmarkStart w:id="3e731791-f684-4f1e-9461-37623e7d4a30" w:name="Catchesbycountry"/>
+      <w:r>
+        <w:rPr/>
+        <w:t xml:space="preserve"/>
+      </w:r>
+      <w:r xmlns:w="http://schemas.openxmlformats.org/wordprocessingml/2006/main" xmlns:wp="http://schemas.openxmlformats.org/drawingml/2006/wordprocessingDrawing" xmlns:r="http://schemas.openxmlformats.org/officeDocument/2006/relationships" xmlns:w14="http://schemas.microsoft.com/office/word/2010/wordml">
+        <w:rPr/>
+        <w:fldChar w:fldCharType="begin" w:dirty="true"/>
+      </w:r>
+      <w:r xmlns:w="http://schemas.openxmlformats.org/wordprocessingml/2006/main" xmlns:wp="http://schemas.openxmlformats.org/drawingml/2006/wordprocessingDrawing" xmlns:r="http://schemas.openxmlformats.org/officeDocument/2006/relationships" xmlns:w14="http://schemas.microsoft.com/office/word/2010/wordml">
+        <w:rPr/>
+        <w:instrText xml:space="preserve" w:dirty="true">STYLEREF 4 \r</w:instrText>
+      </w:r>
+      <w:r xmlns:w="http://schemas.openxmlformats.org/wordprocessingml/2006/main" xmlns:wp="http://schemas.openxmlformats.org/drawingml/2006/wordprocessingDrawing" xmlns:r="http://schemas.openxmlformats.org/officeDocument/2006/relationships" xmlns:w14="http://schemas.microsoft.com/office/word/2010/wordml">
+        <w:rPr/>
+        <w:fldChar w:fldCharType="end" w:dirty="true"/>
+      </w:r>
+      <w:r>
+        <w:t xml:space="preserve">.</w:t>
+      </w:r>
+      <w:r xmlns:w="http://schemas.openxmlformats.org/wordprocessingml/2006/main" xmlns:wp="http://schemas.openxmlformats.org/drawingml/2006/wordprocessingDrawing" xmlns:r="http://schemas.openxmlformats.org/officeDocument/2006/relationships" xmlns:w14="http://schemas.microsoft.com/office/word/2010/wordml">
+        <w:rPr/>
+        <w:fldChar w:fldCharType="begin" w:dirty="true"/>
+      </w:r>
+      <w:r xmlns:w="http://schemas.openxmlformats.org/wordprocessingml/2006/main" xmlns:wp="http://schemas.openxmlformats.org/drawingml/2006/wordprocessingDrawing" xmlns:r="http://schemas.openxmlformats.org/officeDocument/2006/relationships" xmlns:w14="http://schemas.microsoft.com/office/word/2010/wordml">
+        <w:rPr/>
+        <w:instrText xml:space="preserve" w:dirty="true">SEQ Figure \* Arabic \r 1</w:instrText>
+      </w:r>
+      <w:r xmlns:w="http://schemas.openxmlformats.org/wordprocessingml/2006/main" xmlns:wp="http://schemas.openxmlformats.org/drawingml/2006/wordprocessingDrawing" xmlns:r="http://schemas.openxmlformats.org/officeDocument/2006/relationships" xmlns:w14="http://schemas.microsoft.com/office/word/2010/wordml">
+        <w:rPr/>
+        <w:fldChar w:fldCharType="end" w:dirty="true"/>
+      </w:r>
+      <w:r>
+        <w:rPr/>
+        <w:t xml:space="preserve"/>
+      </w:r>
+      <w:bookmarkEnd w:id="3e731791-f684-4f1e-9461-37623e7d4a30"/>
+      <w:r>
+        <w:t xml:space="preserve">: ane.27.9a stock. Southern component. Annual and quarters anchovy landings (tons) by fleet (Spain and Portugal) in subdivision 9a S (1989-2023).</w:t>
+      </w:r>
+    </w:p>
+    <w:p>
+      <w:pPr>
+        <w:pStyle w:val="Textoindependiente"/>
+      </w:pPr>
+      <w:r>
+        <w:drawing>
+          <wp:inline>
+            <wp:extent cx="5359400" cy="2679700"/>
+            <wp:effectExtent b="0" l="0" r="0" t="0"/>
+            <wp:docPr descr="" title="" id="24" name="Picture"/>
+            <a:graphic>
+              <a:graphicData uri="http://schemas.openxmlformats.org/drawingml/2006/picture">
+                <pic:pic>
+                  <pic:nvPicPr>
+                    <pic:cNvPr descr="report/Catchesbyquarters.png" id="25" name="Picture"/>
+                    <pic:cNvPicPr>
+                      <a:picLocks noChangeArrowheads="1" noChangeAspect="1"/>
+                    </pic:cNvPicPr>
+                  </pic:nvPicPr>
+                  <pic:blipFill>
+                    <a:blip r:embed="rId23"/>
+                    <a:stretch>
+                      <a:fillRect/>
+                    </a:stretch>
+                  </pic:blipFill>
+                  <pic:spPr bwMode="auto">
+                    <a:xfrm>
+                      <a:off x="0" y="0"/>
+                      <a:ext cx="5359400" cy="2679700"/>
+                    </a:xfrm>
+                    <a:prstGeom prst="rect">
+                      <a:avLst/>
+                    </a:prstGeom>
+                    <a:noFill/>
+                    <a:ln w="9525">
+                      <a:noFill/>
+                      <a:headEnd/>
+                      <a:tailEnd/>
+                    </a:ln>
+                  </pic:spPr>
+                </pic:pic>
+              </a:graphicData>
+            </a:graphic>
+          </wp:inline>
+        </w:drawing>
+      </w:r>
+    </w:p>
+    <w:p>
+      <w:pPr>
+        <w:pStyle w:val="Textoindependiente"/>
+      </w:pPr>
+      <w:r>
+        <w:t xml:space="preserve">Figure</w:t>
+      </w:r>
+      <w:r>
+        <w:t xml:space="preserve"> </w:t>
+      </w:r>
+      <w:bookmarkStart w:id="6972e6cd-8bbb-4ca5-942c-1e5d38b02368" w:name="Catchesbyquarters"/>
+      <w:r>
+        <w:rPr/>
+        <w:t xml:space="preserve"/>
+      </w:r>
+      <w:r xmlns:w="http://schemas.openxmlformats.org/wordprocessingml/2006/main" xmlns:wp="http://schemas.openxmlformats.org/drawingml/2006/wordprocessingDrawing" xmlns:r="http://schemas.openxmlformats.org/officeDocument/2006/relationships" xmlns:w14="http://schemas.microsoft.com/office/word/2010/wordml">
+        <w:rPr/>
+        <w:fldChar w:fldCharType="begin" w:dirty="true"/>
+      </w:r>
+      <w:r xmlns:w="http://schemas.openxmlformats.org/wordprocessingml/2006/main" xmlns:wp="http://schemas.openxmlformats.org/drawingml/2006/wordprocessingDrawing" xmlns:r="http://schemas.openxmlformats.org/officeDocument/2006/relationships" xmlns:w14="http://schemas.microsoft.com/office/word/2010/wordml">
+        <w:rPr/>
+        <w:instrText xml:space="preserve" w:dirty="true">STYLEREF 4 \r</w:instrText>
+      </w:r>
+      <w:r xmlns:w="http://schemas.openxmlformats.org/wordprocessingml/2006/main" xmlns:wp="http://schemas.openxmlformats.org/drawingml/2006/wordprocessingDrawing" xmlns:r="http://schemas.openxmlformats.org/officeDocument/2006/relationships" xmlns:w14="http://schemas.microsoft.com/office/word/2010/wordml">
+        <w:rPr/>
+        <w:fldChar w:fldCharType="end" w:dirty="true"/>
+      </w:r>
+      <w:r>
+        <w:t xml:space="preserve">.</w:t>
+      </w:r>
+      <w:r xmlns:w="http://schemas.openxmlformats.org/wordprocessingml/2006/main" xmlns:wp="http://schemas.openxmlformats.org/drawingml/2006/wordprocessingDrawing" xmlns:r="http://schemas.openxmlformats.org/officeDocument/2006/relationships" xmlns:w14="http://schemas.microsoft.com/office/word/2010/wordml">
+        <w:rPr/>
+        <w:fldChar w:fldCharType="begin" w:dirty="true"/>
+      </w:r>
+      <w:r xmlns:w="http://schemas.openxmlformats.org/wordprocessingml/2006/main" xmlns:wp="http://schemas.openxmlformats.org/drawingml/2006/wordprocessingDrawing" xmlns:r="http://schemas.openxmlformats.org/officeDocument/2006/relationships" xmlns:w14="http://schemas.microsoft.com/office/word/2010/wordml">
+        <w:rPr/>
+        <w:instrText xml:space="preserve" w:dirty="true">SEQ Figure \* Arabic</w:instrText>
+      </w:r>
+      <w:r xmlns:w="http://schemas.openxmlformats.org/wordprocessingml/2006/main" xmlns:wp="http://schemas.openxmlformats.org/drawingml/2006/wordprocessingDrawing" xmlns:r="http://schemas.openxmlformats.org/officeDocument/2006/relationships" xmlns:w14="http://schemas.microsoft.com/office/word/2010/wordml">
+        <w:rPr/>
+        <w:fldChar w:fldCharType="end" w:dirty="true"/>
+      </w:r>
+      <w:r>
+        <w:rPr/>
+        <w:t xml:space="preserve"/>
+      </w:r>
+      <w:bookmarkEnd w:id="6972e6cd-8bbb-4ca5-942c-1e5d38b02368"/>
+      <w:r>
+        <w:t xml:space="preserve">: ane.27.9a stock. Southern component.</w:t>
       </w:r>
     </w:p>
     <w:p>
@@ -215,7 +440,17 @@
         <w:pStyle w:val="Textoindependiente"/>
       </w:pPr>
       <w:r>
-        <w:t xml:space="preserve">Overall annual discard ratios estimated since 2014 oscillate between 0.01 (1%)–0.026 (2.6%), hence anchovy discards can also be considered as negligible in the Spanish fishery in the 9a S.</w:t>
+        <w:rPr>
+          <w:bCs/>
+          <w:b/>
+        </w:rPr>
+        <w:t xml:space="preserve">Overall annual discard ratios estimated since 2014 oscillate between 0.01 (1%)–0.026 (2.6%), hence anchovy discards can also be considered as negligible in the Spanish fishery in the 9a S</w:t>
+      </w:r>
+      <w:r>
+        <w:t xml:space="preserve"> </w:t>
+      </w:r>
+      <w:r>
+        <w:t xml:space="preserve">(Actualizar!).</w:t>
       </w:r>
     </w:p>
     <w:p>
@@ -226,8 +461,8 @@
         <w:t xml:space="preserve">Notwithstanding the above, since 2014, discards are estimated by quarter/métier/size/age and aggregated to landings to provide catches. Since 2014, quarterly LFDs from discarded catch are sampled by métier and raised to total estimated discards, and then pooled to the quarterly LFDs of landings to derive the LFD of quarterly and annual catches.</w:t>
       </w:r>
     </w:p>
-    <w:bookmarkEnd w:id="20"/>
-    <w:bookmarkStart w:id="26" w:name="survey"/>
+    <w:bookmarkEnd w:id="26"/>
+    <w:bookmarkStart w:id="32" w:name="survey"/>
     <w:p>
       <w:pPr>
         <w:pStyle w:val="Ttulo4"/>
@@ -365,7 +600,7 @@
       <w:r>
         <w:t xml:space="preserve"> </w:t>
       </w:r>
-      <w:bookmarkStart w:id="c74f28f7-8453-46a4-894e-062b4ec1e59b" w:name="tab_input"/>
+      <w:bookmarkStart w:id="5db93e70-6e38-4704-be74-14d9b68100b8" w:name="tab_input"/>
       <w:r>
         <w:rPr/>
         <w:t xml:space="preserve"/>
@@ -391,7 +626,7 @@
       </w:r>
       <w:r xmlns:w="http://schemas.openxmlformats.org/wordprocessingml/2006/main" xmlns:wp="http://schemas.openxmlformats.org/drawingml/2006/wordprocessingDrawing" xmlns:r="http://schemas.openxmlformats.org/officeDocument/2006/relationships" xmlns:w14="http://schemas.microsoft.com/office/word/2010/wordml">
         <w:rPr/>
-        <w:instrText xml:space="preserve" w:dirty="true">SEQ Table \* Arabic \r 1</w:instrText>
+        <w:instrText xml:space="preserve" w:dirty="true">SEQ Table \* Arabic</w:instrText>
       </w:r>
       <w:r xmlns:w="http://schemas.openxmlformats.org/wordprocessingml/2006/main" xmlns:wp="http://schemas.openxmlformats.org/drawingml/2006/wordprocessingDrawing" xmlns:r="http://schemas.openxmlformats.org/officeDocument/2006/relationships" xmlns:w14="http://schemas.microsoft.com/office/word/2010/wordml">
         <w:rPr/>
@@ -401,7 +636,7 @@
         <w:rPr/>
         <w:t xml:space="preserve"/>
       </w:r>
-      <w:bookmarkEnd w:id="c74f28f7-8453-46a4-894e-062b4ec1e59b"/>
+      <w:bookmarkEnd w:id="5db93e70-6e38-4704-be74-14d9b68100b8"/>
       <w:r>
         <w:t xml:space="preserve">: anchovy southern component: Input data for SS3.</w:t>
       </w:r>
@@ -5061,7 +5296,7 @@
         </w:tc>
       </w:tr>
     </w:tbl>
-    <w:bookmarkStart w:id="21" w:name="general-survey-description"/>
+    <w:bookmarkStart w:id="27" w:name="general-survey-description"/>
     <w:p>
       <w:pPr>
         <w:pStyle w:val="Ttulo5"/>
@@ -5300,8 +5535,8 @@
         <w:t xml:space="preserve">Notwithstanding the above, WKPELA 2018 has considered the series, as initially included in the Gadget model, too short and little informative. The potential of this survey could be reevaluated once 5 or 6 data points are yet available</w:t>
       </w:r>
     </w:p>
-    <w:bookmarkEnd w:id="21"/>
-    <w:bookmarkStart w:id="25" w:name="stock-indices"/>
+    <w:bookmarkEnd w:id="27"/>
+    <w:bookmarkStart w:id="31" w:name="stock-indices"/>
     <w:p>
       <w:pPr>
         <w:pStyle w:val="Ttulo5"/>
@@ -5404,18 +5639,18 @@
           <wp:inline>
             <wp:extent cx="5359400" cy="2679700"/>
             <wp:effectExtent b="0" l="0" r="0" t="0"/>
-            <wp:docPr descr="" title="" id="23" name="Picture"/>
+            <wp:docPr descr="" title="" id="29" name="Picture"/>
             <a:graphic>
               <a:graphicData uri="http://schemas.openxmlformats.org/drawingml/2006/picture">
                 <pic:pic>
                   <pic:nvPicPr>
-                    <pic:cNvPr descr="report/InputData.png" id="24" name="Picture"/>
+                    <pic:cNvPr descr="report/InputData.png" id="30" name="Picture"/>
                     <pic:cNvPicPr>
                       <a:picLocks noChangeArrowheads="1" noChangeAspect="1"/>
                     </pic:cNvPicPr>
                   </pic:nvPicPr>
                   <pic:blipFill>
-                    <a:blip r:embed="rId22"/>
+                    <a:blip r:embed="rId28"/>
                     <a:stretch>
                       <a:fillRect/>
                     </a:stretch>
@@ -5452,7 +5687,7 @@
       <w:r>
         <w:t xml:space="preserve"> </w:t>
       </w:r>
-      <w:bookmarkStart w:id="67ac77e7-3690-48ca-9f3e-bff25da5c9f8" w:name="InputData"/>
+      <w:bookmarkStart w:id="7edc0e26-316f-48ca-9759-c3f317903208" w:name="InputData"/>
       <w:r>
         <w:rPr/>
         <w:t xml:space="preserve"/>
@@ -5488,7 +5723,7 @@
         <w:rPr/>
         <w:t xml:space="preserve"/>
       </w:r>
-      <w:bookmarkEnd w:id="67ac77e7-3690-48ca-9f3e-bff25da5c9f8"/>
+      <w:bookmarkEnd w:id="7edc0e26-316f-48ca-9759-c3f317903208"/>
       <w:r>
         <w:t xml:space="preserve">: ane.27.9a stock. Southern component. Biomass and abundance time series estimates for</w:t>
       </w:r>
@@ -5577,7 +5812,7 @@
       <w:r>
         <w:t xml:space="preserve"> </w:t>
       </w:r>
-      <w:bookmarkStart w:id="be7bb6fd-842d-4610-a843-54fcf8642839" w:name="tab_input2"/>
+      <w:bookmarkStart w:id="fbbb67f7-9e79-40af-a73d-77797ac7e55d" w:name="tab_input2"/>
       <w:r>
         <w:rPr/>
         <w:t xml:space="preserve"/>
@@ -5613,7 +5848,7 @@
         <w:rPr/>
         <w:t xml:space="preserve"/>
       </w:r>
-      <w:bookmarkEnd w:id="be7bb6fd-842d-4610-a843-54fcf8642839"/>
+      <w:bookmarkEnd w:id="fbbb67f7-9e79-40af-a73d-77797ac7e55d"/>
       <w:r>
         <w:t xml:space="preserve">: anchovy southern component: Input data for SS3.</w:t>
       </w:r>
@@ -10273,10 +10508,10 @@
         </w:tc>
       </w:tr>
     </w:tbl>
-    <w:bookmarkEnd w:id="25"/>
-    <w:bookmarkEnd w:id="26"/>
-    <w:bookmarkEnd w:id="27"/>
-    <w:bookmarkStart w:id="37" w:name="biological-information"/>
+    <w:bookmarkEnd w:id="31"/>
+    <w:bookmarkEnd w:id="32"/>
+    <w:bookmarkEnd w:id="33"/>
+    <w:bookmarkStart w:id="43" w:name="biological-information"/>
     <w:p>
       <w:pPr>
         <w:pStyle w:val="Ttulo3"/>
@@ -10285,7 +10520,7 @@
         <w:t xml:space="preserve">Biological information</w:t>
       </w:r>
     </w:p>
-    <w:bookmarkStart w:id="28" w:name="length-frequencies"/>
+    <w:bookmarkStart w:id="34" w:name="length-frequencies"/>
     <w:p>
       <w:pPr>
         <w:pStyle w:val="Ttulo4"/>
@@ -10348,8 +10583,8 @@
         <w:t xml:space="preserve">Those LFDs for the period 1989-2013 were estimated raising the purse-seine LFD to the total catches (catches from all fleets pooled) by assuming the abovementioned scarce representativeness of the other métiers than purse-seine.</w:t>
       </w:r>
     </w:p>
-    <w:bookmarkEnd w:id="28"/>
-    <w:bookmarkStart w:id="35" w:name="length-weight-growth-and-maturity"/>
+    <w:bookmarkEnd w:id="34"/>
+    <w:bookmarkStart w:id="41" w:name="length-weight-growth-and-maturity"/>
     <w:p>
       <w:pPr>
         <w:pStyle w:val="Ttulo4"/>
@@ -10393,18 +10628,18 @@
           <wp:inline>
             <wp:extent cx="5359400" cy="6125028"/>
             <wp:effectExtent b="0" l="0" r="0" t="0"/>
-            <wp:docPr descr="" title="" id="30" name="Picture"/>
+            <wp:docPr descr="" title="" id="36" name="Picture"/>
             <a:graphic>
               <a:graphicData uri="http://schemas.openxmlformats.org/drawingml/2006/picture">
                 <pic:pic>
                   <pic:nvPicPr>
-                    <pic:cNvPr descr="report/Wage_quarters.png" id="31" name="Picture"/>
+                    <pic:cNvPr descr="report/Wage_quarters.png" id="37" name="Picture"/>
                     <pic:cNvPicPr>
                       <a:picLocks noChangeArrowheads="1" noChangeAspect="1"/>
                     </pic:cNvPicPr>
                   </pic:nvPicPr>
                   <pic:blipFill>
-                    <a:blip r:embed="rId29"/>
+                    <a:blip r:embed="rId35"/>
                     <a:stretch>
                       <a:fillRect/>
                     </a:stretch>
@@ -10441,7 +10676,7 @@
       <w:r>
         <w:t xml:space="preserve"> </w:t>
       </w:r>
-      <w:bookmarkStart w:id="c9c55d5e-f813-4f08-bd77-94a6859b7acc" w:name="Wage_quarters"/>
+      <w:bookmarkStart w:id="4e91ff8d-45ef-4eb9-8f19-8e92082be078" w:name="Wage_quarters"/>
       <w:r>
         <w:rPr/>
         <w:t xml:space="preserve"/>
@@ -10477,7 +10712,7 @@
         <w:rPr/>
         <w:t xml:space="preserve"/>
       </w:r>
-      <w:bookmarkEnd w:id="c9c55d5e-f813-4f08-bd77-94a6859b7acc"/>
+      <w:bookmarkEnd w:id="4e91ff8d-45ef-4eb9-8f19-8e92082be078"/>
       <w:r>
         <w:t xml:space="preserve">: ane.27.9a stock. Southern component. Weights at age in the catches for quarters.</w:t>
       </w:r>
@@ -10491,18 +10726,18 @@
           <wp:inline>
             <wp:extent cx="5359400" cy="6125028"/>
             <wp:effectExtent b="0" l="0" r="0" t="0"/>
-            <wp:docPr descr="" title="" id="33" name="Picture"/>
+            <wp:docPr descr="" title="" id="39" name="Picture"/>
             <a:graphic>
               <a:graphicData uri="http://schemas.openxmlformats.org/drawingml/2006/picture">
                 <pic:pic>
                   <pic:nvPicPr>
-                    <pic:cNvPr descr="report/Lage_quarters.png" id="34" name="Picture"/>
+                    <pic:cNvPr descr="report/Lage_quarters.png" id="40" name="Picture"/>
                     <pic:cNvPicPr>
                       <a:picLocks noChangeArrowheads="1" noChangeAspect="1"/>
                     </pic:cNvPicPr>
                   </pic:nvPicPr>
                   <pic:blipFill>
-                    <a:blip r:embed="rId32"/>
+                    <a:blip r:embed="rId38"/>
                     <a:stretch>
                       <a:fillRect/>
                     </a:stretch>
@@ -10539,7 +10774,7 @@
       <w:r>
         <w:t xml:space="preserve"> </w:t>
       </w:r>
-      <w:bookmarkStart w:id="fb0e51c2-a3e8-4061-a18e-88931658444f" w:name="Lage_quarters"/>
+      <w:bookmarkStart w:id="3ea25a4a-a39a-49d9-97a4-aa53f8a7326b" w:name="Lage_quarters"/>
       <w:r>
         <w:rPr/>
         <w:t xml:space="preserve"/>
@@ -10575,7 +10810,7 @@
         <w:rPr/>
         <w:t xml:space="preserve"/>
       </w:r>
-      <w:bookmarkEnd w:id="fb0e51c2-a3e8-4061-a18e-88931658444f"/>
+      <w:bookmarkEnd w:id="3ea25a4a-a39a-49d9-97a4-aa53f8a7326b"/>
       <w:r>
         <w:t xml:space="preserve">: ane.27.9a stock. Southern component. Length at age in the catches for quarters.</w:t>
       </w:r>
@@ -10788,8 +11023,8 @@
         <w:t xml:space="preserve">Rincón et al. (WD 2018)</w:t>
       </w:r>
     </w:p>
-    <w:bookmarkEnd w:id="35"/>
-    <w:bookmarkStart w:id="36" w:name="natural-mortality"/>
+    <w:bookmarkEnd w:id="41"/>
+    <w:bookmarkStart w:id="42" w:name="natural-mortality"/>
     <w:p>
       <w:pPr>
         <w:pStyle w:val="Ttulo4"/>
@@ -10992,10 +11227,10 @@
         <w:t xml:space="preserve">Following the reasoning above, the adopted natural mortality by age is M0=2.21, M1=1.3 and M2+=1.3 (similar at any older age).</w:t>
       </w:r>
     </w:p>
-    <w:bookmarkEnd w:id="36"/>
-    <w:bookmarkEnd w:id="37"/>
-    <w:bookmarkEnd w:id="38"/>
-    <w:bookmarkEnd w:id="39"/>
+    <w:bookmarkEnd w:id="42"/>
+    <w:bookmarkEnd w:id="43"/>
+    <w:bookmarkEnd w:id="44"/>
+    <w:bookmarkEnd w:id="45"/>
     <w:sectPr>
       <w:headerReference r:id="rId10" w:type="even"/>
       <w:headerReference r:id="rId9" w:type="default"/>

</xml_diff>